<commit_message>
Update 312 W10Lab Argon Assault Part 3.docx
</commit_message>
<xml_diff>
--- a/W10Lab Argon Assault Part 3/Documents/312 W10Lab Argon Assault Part 3.docx
+++ b/W10Lab Argon Assault Part 3/Documents/312 W10Lab Argon Assault Part 3.docx
@@ -104,7 +104,16 @@
     </w:p>
     <w:p>
       <w:r>
-        <w:t>-</w:t>
+        <w:t>It constrained the movement between t</w:t>
+      </w:r>
+      <w:r>
+        <w:t>w</w:t>
+      </w:r>
+      <w:r>
+        <w:t>o float values</w:t>
+      </w:r>
+      <w:r>
+        <w:t>.</w:t>
       </w:r>
     </w:p>
     <w:p>
@@ -125,7 +134,7 @@
     </w:p>
     <w:p>
       <w:r>
-        <w:t>-</w:t>
+        <w:t>Helped to give the ship a larger area to aim.</w:t>
       </w:r>
     </w:p>
     <w:p>
@@ -139,7 +148,7 @@
     </w:p>
     <w:p>
       <w:r>
-        <w:t>-</w:t>
+        <w:t>I made the camera further away and more zoomed in as well as pushing the camera up instead of directly behind the ship.</w:t>
       </w:r>
     </w:p>
     <w:sectPr>

</xml_diff>